<commit_message>
worked on seminar doc and ppt
</commit_message>
<xml_diff>
--- a/sem_6_seminar_detail_report.docx
+++ b/sem_6_seminar_detail_report.docx
@@ -923,6 +923,7 @@
       <w:tblPr>
         <w:tblStyle w:val="GridTable4-Accent4"/>
         <w:tblW w:w="0" w:type="auto"/>
+        <w:tblInd w:w="246" w:type="dxa"/>
         <w:tblLook w:val="04A0" w:firstRow="1" w:lastRow="0" w:firstColumn="1" w:lastColumn="0" w:noHBand="0" w:noVBand="1"/>
       </w:tblPr>
       <w:tblGrid>
@@ -3148,7 +3149,7 @@
                 <w:sz w:val="24"/>
                 <w:szCs w:val="24"/>
               </w:rPr>
-              <w:t>What is Mining?</w:t>
+              <w:t>Immutable Ledger</w:t>
             </w:r>
           </w:p>
         </w:tc>
@@ -3225,8 +3226,9 @@
                 <w:rFonts w:ascii="Times New Roman" w:hAnsi="Times New Roman" w:cs="Times New Roman"/>
                 <w:sz w:val="24"/>
                 <w:szCs w:val="24"/>
-              </w:rPr>
-              <w:t>Immutable Ledger</w:t>
+                <w:lang w:val="en-IN"/>
+              </w:rPr>
+              <w:t>Smart Contact</w:t>
             </w:r>
           </w:p>
         </w:tc>
@@ -3450,6 +3452,210 @@
             <w:pPr>
               <w:jc w:val="both"/>
               <w:cnfStyle w:val="000000000000" w:firstRow="0" w:lastRow="0" w:firstColumn="0" w:lastColumn="0" w:oddVBand="0" w:evenVBand="0" w:oddHBand="0" w:evenHBand="0" w:firstRowFirstColumn="0" w:firstRowLastColumn="0" w:lastRowFirstColumn="0" w:lastRowLastColumn="0"/>
+              <w:rPr>
+                <w:rFonts w:ascii="Times New Roman" w:hAnsi="Times New Roman" w:cs="Times New Roman"/>
+                <w:sz w:val="24"/>
+                <w:szCs w:val="24"/>
+              </w:rPr>
+            </w:pPr>
+          </w:p>
+        </w:tc>
+      </w:tr>
+      <w:tr>
+        <w:trPr>
+          <w:cnfStyle w:val="000000100000" w:firstRow="0" w:lastRow="0" w:firstColumn="0" w:lastColumn="0" w:oddVBand="0" w:evenVBand="0" w:oddHBand="1" w:evenHBand="0" w:firstRowFirstColumn="0" w:firstRowLastColumn="0" w:lastRowFirstColumn="0" w:lastRowLastColumn="0"/>
+        </w:trPr>
+        <w:tc>
+          <w:tcPr>
+            <w:cnfStyle w:val="001000000000" w:firstRow="0" w:lastRow="0" w:firstColumn="1" w:lastColumn="0" w:oddVBand="0" w:evenVBand="0" w:oddHBand="0" w:evenHBand="0" w:firstRowFirstColumn="0" w:firstRowLastColumn="0" w:lastRowFirstColumn="0" w:lastRowLastColumn="0"/>
+            <w:tcW w:w="1129" w:type="dxa"/>
+          </w:tcPr>
+          <w:p>
+            <w:pPr>
+              <w:jc w:val="both"/>
+              <w:rPr>
+                <w:rFonts w:ascii="Times New Roman" w:hAnsi="Times New Roman" w:cs="Times New Roman"/>
+                <w:sz w:val="24"/>
+                <w:szCs w:val="24"/>
+              </w:rPr>
+            </w:pPr>
+            <w:r>
+              <w:rPr>
+                <w:rFonts w:ascii="Times New Roman" w:hAnsi="Times New Roman" w:cs="Times New Roman"/>
+                <w:sz w:val="24"/>
+                <w:szCs w:val="24"/>
+              </w:rPr>
+              <w:t>11.</w:t>
+            </w:r>
+          </w:p>
+        </w:tc>
+        <w:tc>
+          <w:tcPr>
+            <w:tcW w:w="6096" w:type="dxa"/>
+          </w:tcPr>
+          <w:p>
+            <w:pPr>
+              <w:jc w:val="both"/>
+              <w:cnfStyle w:val="000000100000" w:firstRow="0" w:lastRow="0" w:firstColumn="0" w:lastColumn="0" w:oddVBand="0" w:evenVBand="0" w:oddHBand="1" w:evenHBand="0" w:firstRowFirstColumn="0" w:firstRowLastColumn="0" w:lastRowFirstColumn="0" w:lastRowLastColumn="0"/>
+              <w:rPr>
+                <w:rFonts w:ascii="Times New Roman" w:hAnsi="Times New Roman" w:cs="Times New Roman"/>
+                <w:sz w:val="24"/>
+                <w:szCs w:val="24"/>
+              </w:rPr>
+            </w:pPr>
+            <w:r>
+              <w:rPr>
+                <w:rFonts w:ascii="Times New Roman" w:hAnsi="Times New Roman" w:cs="Times New Roman"/>
+                <w:sz w:val="24"/>
+                <w:szCs w:val="24"/>
+              </w:rPr>
+              <w:t>Conclusion</w:t>
+            </w:r>
+          </w:p>
+        </w:tc>
+        <w:tc>
+          <w:tcPr>
+            <w:tcW w:w="1559" w:type="dxa"/>
+          </w:tcPr>
+          <w:p>
+            <w:pPr>
+              <w:jc w:val="both"/>
+              <w:cnfStyle w:val="000000100000" w:firstRow="0" w:lastRow="0" w:firstColumn="0" w:lastColumn="0" w:oddVBand="0" w:evenVBand="0" w:oddHBand="1" w:evenHBand="0" w:firstRowFirstColumn="0" w:firstRowLastColumn="0" w:lastRowFirstColumn="0" w:lastRowLastColumn="0"/>
+              <w:rPr>
+                <w:rFonts w:ascii="Times New Roman" w:hAnsi="Times New Roman" w:cs="Times New Roman"/>
+                <w:sz w:val="24"/>
+                <w:szCs w:val="24"/>
+              </w:rPr>
+            </w:pPr>
+          </w:p>
+        </w:tc>
+      </w:tr>
+      <w:tr>
+        <w:tc>
+          <w:tcPr>
+            <w:cnfStyle w:val="001000000000" w:firstRow="0" w:lastRow="0" w:firstColumn="1" w:lastColumn="0" w:oddVBand="0" w:evenVBand="0" w:oddHBand="0" w:evenHBand="0" w:firstRowFirstColumn="0" w:firstRowLastColumn="0" w:lastRowFirstColumn="0" w:lastRowLastColumn="0"/>
+            <w:tcW w:w="1129" w:type="dxa"/>
+          </w:tcPr>
+          <w:p>
+            <w:pPr>
+              <w:jc w:val="both"/>
+              <w:rPr>
+                <w:rFonts w:ascii="Times New Roman" w:hAnsi="Times New Roman" w:cs="Times New Roman"/>
+                <w:sz w:val="24"/>
+                <w:szCs w:val="24"/>
+              </w:rPr>
+            </w:pPr>
+            <w:r>
+              <w:rPr>
+                <w:rFonts w:ascii="Times New Roman" w:hAnsi="Times New Roman" w:cs="Times New Roman"/>
+                <w:sz w:val="24"/>
+                <w:szCs w:val="24"/>
+              </w:rPr>
+              <w:t>12.</w:t>
+            </w:r>
+          </w:p>
+        </w:tc>
+        <w:tc>
+          <w:tcPr>
+            <w:tcW w:w="6096" w:type="dxa"/>
+          </w:tcPr>
+          <w:p>
+            <w:pPr>
+              <w:jc w:val="both"/>
+              <w:cnfStyle w:val="000000000000" w:firstRow="0" w:lastRow="0" w:firstColumn="0" w:lastColumn="0" w:oddVBand="0" w:evenVBand="0" w:oddHBand="0" w:evenHBand="0" w:firstRowFirstColumn="0" w:firstRowLastColumn="0" w:lastRowFirstColumn="0" w:lastRowLastColumn="0"/>
+              <w:rPr>
+                <w:rFonts w:ascii="Times New Roman" w:hAnsi="Times New Roman" w:cs="Times New Roman"/>
+                <w:sz w:val="24"/>
+                <w:szCs w:val="24"/>
+              </w:rPr>
+            </w:pPr>
+            <w:r>
+              <w:rPr>
+                <w:rFonts w:ascii="Times New Roman" w:hAnsi="Times New Roman" w:cs="Times New Roman"/>
+                <w:sz w:val="24"/>
+                <w:szCs w:val="24"/>
+              </w:rPr>
+              <w:t>References</w:t>
+            </w:r>
+          </w:p>
+        </w:tc>
+        <w:tc>
+          <w:tcPr>
+            <w:tcW w:w="1559" w:type="dxa"/>
+          </w:tcPr>
+          <w:p>
+            <w:pPr>
+              <w:jc w:val="both"/>
+              <w:cnfStyle w:val="000000000000" w:firstRow="0" w:lastRow="0" w:firstColumn="0" w:lastColumn="0" w:oddVBand="0" w:evenVBand="0" w:oddHBand="0" w:evenHBand="0" w:firstRowFirstColumn="0" w:firstRowLastColumn="0" w:lastRowFirstColumn="0" w:lastRowLastColumn="0"/>
+              <w:rPr>
+                <w:rFonts w:ascii="Times New Roman" w:hAnsi="Times New Roman" w:cs="Times New Roman"/>
+                <w:sz w:val="24"/>
+                <w:szCs w:val="24"/>
+              </w:rPr>
+            </w:pPr>
+          </w:p>
+        </w:tc>
+      </w:tr>
+      <w:tr>
+        <w:trPr>
+          <w:cnfStyle w:val="000000100000" w:firstRow="0" w:lastRow="0" w:firstColumn="0" w:lastColumn="0" w:oddVBand="0" w:evenVBand="0" w:oddHBand="1" w:evenHBand="0" w:firstRowFirstColumn="0" w:firstRowLastColumn="0" w:lastRowFirstColumn="0" w:lastRowLastColumn="0"/>
+        </w:trPr>
+        <w:tc>
+          <w:tcPr>
+            <w:cnfStyle w:val="001000000000" w:firstRow="0" w:lastRow="0" w:firstColumn="1" w:lastColumn="0" w:oddVBand="0" w:evenVBand="0" w:oddHBand="0" w:evenHBand="0" w:firstRowFirstColumn="0" w:firstRowLastColumn="0" w:lastRowFirstColumn="0" w:lastRowLastColumn="0"/>
+            <w:tcW w:w="1129" w:type="dxa"/>
+          </w:tcPr>
+          <w:p>
+            <w:pPr>
+              <w:jc w:val="both"/>
+              <w:rPr>
+                <w:rFonts w:ascii="Times New Roman" w:hAnsi="Times New Roman" w:cs="Times New Roman"/>
+                <w:sz w:val="24"/>
+                <w:szCs w:val="24"/>
+              </w:rPr>
+            </w:pPr>
+            <w:r>
+              <w:rPr>
+                <w:rFonts w:ascii="Times New Roman" w:hAnsi="Times New Roman" w:cs="Times New Roman"/>
+                <w:sz w:val="24"/>
+                <w:szCs w:val="24"/>
+              </w:rPr>
+              <w:t>13</w:t>
+            </w:r>
+          </w:p>
+        </w:tc>
+        <w:tc>
+          <w:tcPr>
+            <w:tcW w:w="6096" w:type="dxa"/>
+          </w:tcPr>
+          <w:p>
+            <w:pPr>
+              <w:jc w:val="both"/>
+              <w:cnfStyle w:val="000000100000" w:firstRow="0" w:lastRow="0" w:firstColumn="0" w:lastColumn="0" w:oddVBand="0" w:evenVBand="0" w:oddHBand="1" w:evenHBand="0" w:firstRowFirstColumn="0" w:firstRowLastColumn="0" w:lastRowFirstColumn="0" w:lastRowLastColumn="0"/>
+              <w:rPr>
+                <w:rFonts w:ascii="Times New Roman" w:hAnsi="Times New Roman" w:cs="Times New Roman"/>
+                <w:sz w:val="24"/>
+                <w:szCs w:val="24"/>
+              </w:rPr>
+            </w:pPr>
+            <w:r>
+              <w:rPr>
+                <w:rFonts w:ascii="Times New Roman" w:hAnsi="Times New Roman" w:cs="Times New Roman"/>
+                <w:sz w:val="24"/>
+                <w:szCs w:val="24"/>
+              </w:rPr>
+              <w:t>Thank you</w:t>
+            </w:r>
+          </w:p>
+        </w:tc>
+        <w:tc>
+          <w:tcPr>
+            <w:tcW w:w="1559" w:type="dxa"/>
+          </w:tcPr>
+          <w:p>
+            <w:pPr>
+              <w:jc w:val="both"/>
+              <w:cnfStyle w:val="000000100000" w:firstRow="0" w:lastRow="0" w:firstColumn="0" w:lastColumn="0" w:oddVBand="0" w:evenVBand="0" w:oddHBand="1" w:evenHBand="0" w:firstRowFirstColumn="0" w:firstRowLastColumn="0" w:lastRowFirstColumn="0" w:lastRowLastColumn="0"/>
               <w:rPr>
                 <w:rFonts w:ascii="Times New Roman" w:hAnsi="Times New Roman" w:cs="Times New Roman"/>
                 <w:sz w:val="24"/>

</xml_diff>